<commit_message>
This is Andrew's contribution to Jukebox Iteration 2.
</commit_message>
<xml_diff>
--- a/doc/JukeboxAnalysisDesignArtifacts.docx
+++ b/doc/JukeboxAnalysisDesignArtifacts.docx
@@ -20,27 +20,7 @@
           <w:sz w:val="28"/>
           <w:szCs w:val="28"/>
         </w:rPr>
-        <w:t xml:space="preserve">C </w:t>
-      </w:r>
-      <w:proofErr w:type="spellStart"/>
-      <w:r>
-        <w:rPr>
-          <w:b/>
-          <w:bCs/>
-          <w:sz w:val="28"/>
-          <w:szCs w:val="28"/>
-        </w:rPr>
-        <w:t>Sc</w:t>
-      </w:r>
-      <w:proofErr w:type="spellEnd"/>
-      <w:r>
-        <w:rPr>
-          <w:b/>
-          <w:bCs/>
-          <w:sz w:val="28"/>
-          <w:szCs w:val="28"/>
-        </w:rPr>
-        <w:t xml:space="preserve"> 335 </w:t>
+        <w:t xml:space="preserve">C Sc 335 </w:t>
       </w:r>
       <w:r>
         <w:rPr>
@@ -178,9 +158,8 @@
           <w:sz w:val="28"/>
           <w:szCs w:val="28"/>
         </w:rPr>
-        <w:t xml:space="preserve">to </w:t>
-      </w:r>
-      <w:proofErr w:type="spellStart"/>
+        <w:t>to Github</w:t>
+      </w:r>
       <w:r>
         <w:rPr>
           <w:bCs/>
@@ -188,9 +167,8 @@
           <w:sz w:val="28"/>
           <w:szCs w:val="28"/>
         </w:rPr>
-        <w:t>Github</w:t>
-      </w:r>
-      <w:proofErr w:type="spellEnd"/>
+        <w:t>.</w:t>
+      </w:r>
       <w:r>
         <w:rPr>
           <w:bCs/>
@@ -198,15 +176,6 @@
           <w:sz w:val="28"/>
           <w:szCs w:val="28"/>
         </w:rPr>
-        <w:t>.</w:t>
-      </w:r>
-      <w:r>
-        <w:rPr>
-          <w:bCs/>
-          <w:i/>
-          <w:sz w:val="28"/>
-          <w:szCs w:val="28"/>
-        </w:rPr>
         <w:t xml:space="preserve"> This will be part of your Iteration 1 grade</w:t>
       </w:r>
     </w:p>
@@ -309,23 +278,13 @@
         </w:rPr>
         <w:t>_______</w:t>
       </w:r>
-      <w:proofErr w:type="spellStart"/>
       <w:r>
         <w:rPr>
           <w:sz w:val="24"/>
           <w:szCs w:val="24"/>
           <w:u w:val="single"/>
         </w:rPr>
-        <w:t>Derian</w:t>
-      </w:r>
-      <w:proofErr w:type="spellEnd"/>
-      <w:r>
-        <w:rPr>
-          <w:sz w:val="24"/>
-          <w:szCs w:val="24"/>
-          <w:u w:val="single"/>
-        </w:rPr>
-        <w:t xml:space="preserve"> Acuna</w:t>
+        <w:t>Derian Acuna</w:t>
       </w:r>
       <w:r>
         <w:rPr>
@@ -758,14 +717,12 @@
             <w:pPr>
               <w:jc w:val="center"/>
             </w:pPr>
-            <w:proofErr w:type="spellStart"/>
             <w:r>
               <w:t>Normal</w:t>
             </w:r>
             <w:r>
               <w:t>User</w:t>
             </w:r>
-            <w:proofErr w:type="spellEnd"/>
           </w:p>
         </w:tc>
         <w:tc>
@@ -855,7 +812,6 @@
                 <w:szCs w:val="24"/>
               </w:rPr>
             </w:pPr>
-            <w:proofErr w:type="spellStart"/>
             <w:r>
               <w:rPr>
                 <w:sz w:val="24"/>
@@ -870,7 +826,6 @@
               </w:rPr>
               <w:t>User</w:t>
             </w:r>
-            <w:proofErr w:type="spellEnd"/>
           </w:p>
         </w:tc>
         <w:tc>
@@ -1066,7 +1021,6 @@
                 <w:szCs w:val="24"/>
               </w:rPr>
             </w:pPr>
-            <w:proofErr w:type="spellStart"/>
             <w:r>
               <w:rPr>
                 <w:sz w:val="24"/>
@@ -1074,7 +1028,6 @@
               </w:rPr>
               <w:t>SongQueue</w:t>
             </w:r>
-            <w:proofErr w:type="spellEnd"/>
           </w:p>
         </w:tc>
         <w:tc>
@@ -1771,15 +1724,7 @@
         <w:t>Class Diagram:</w:t>
       </w:r>
       <w:r>
-        <w:t xml:space="preserve"> Write a UML Class Diagram that shows </w:t>
-      </w:r>
-      <w:proofErr w:type="gramStart"/>
-      <w:r>
-        <w:t>all of</w:t>
-      </w:r>
-      <w:proofErr w:type="gramEnd"/>
-      <w:r>
-        <w:t xml:space="preserve"> your candidate objects from above. Show any relationships between them the classes such as inheritance or interface implementation. Draw general associations such as dependency or aggregation. Label some to help explain things. Add any multiplicity adornments that seem appropriate. Use notes to explain things if you feel it will help. Each UML class must show the class name. For full credit, each class must have an average of at least one attribute per class. There must be an average of </w:t>
+        <w:t xml:space="preserve"> Write a UML Class Diagram that shows all of your candidate objects from above. Show any relationships between them the classes such as inheritance or interface implementation. Draw general associations such as dependency or aggregation. Label some to help explain things. Add any multiplicity adornments that seem appropriate. Use notes to explain things if you feel it will help. Each UML class must show the class name. For full credit, each class must have an average of at least one attribute per class. There must be an average of </w:t>
       </w:r>
       <w:r>
         <w:t>about</w:t>
@@ -1852,10 +1797,7 @@
         </w:drawing>
       </w:r>
     </w:p>
-    <w:p>
-      <w:bookmarkStart w:id="0" w:name="_GoBack"/>
-      <w:bookmarkEnd w:id="0"/>
-    </w:p>
+    <w:p/>
     <w:p>
       <w:r>
         <w:rPr>
@@ -2158,11 +2100,9 @@
             <w:pPr>
               <w:jc w:val="center"/>
             </w:pPr>
-            <w:proofErr w:type="spellStart"/>
             <w:r>
               <w:t>Derian</w:t>
             </w:r>
-            <w:proofErr w:type="spellEnd"/>
           </w:p>
         </w:tc>
         <w:tc>
@@ -2223,11 +2163,9 @@
             <w:pPr>
               <w:jc w:val="center"/>
             </w:pPr>
-            <w:proofErr w:type="spellStart"/>
             <w:r>
               <w:t>Derian</w:t>
             </w:r>
-            <w:proofErr w:type="spellEnd"/>
           </w:p>
         </w:tc>
         <w:tc>
@@ -2308,11 +2246,9 @@
             <w:pPr>
               <w:jc w:val="center"/>
             </w:pPr>
-            <w:proofErr w:type="spellStart"/>
             <w:r>
               <w:t>Derian</w:t>
             </w:r>
-            <w:proofErr w:type="spellEnd"/>
           </w:p>
         </w:tc>
         <w:tc>
@@ -2353,11 +2289,9 @@
             <w:pPr>
               <w:jc w:val="center"/>
             </w:pPr>
-            <w:proofErr w:type="spellStart"/>
             <w:r>
               <w:t>Derian</w:t>
             </w:r>
-            <w:proofErr w:type="spellEnd"/>
           </w:p>
         </w:tc>
         <w:tc>
@@ -2406,11 +2340,9 @@
             <w:pPr>
               <w:jc w:val="center"/>
             </w:pPr>
-            <w:proofErr w:type="spellStart"/>
             <w:r>
               <w:t>Derian</w:t>
             </w:r>
-            <w:proofErr w:type="spellEnd"/>
           </w:p>
         </w:tc>
         <w:tc>
@@ -2520,25 +2452,7 @@
                 <w:sz w:val="22"/>
                 <w:szCs w:val="22"/>
               </w:rPr>
-              <w:t xml:space="preserve">Complete a functional spike to determine the interactions are </w:t>
-            </w:r>
-            <w:proofErr w:type="gramStart"/>
-            <w:r>
-              <w:rPr>
-                <w:color w:val="333333"/>
-                <w:sz w:val="22"/>
-                <w:szCs w:val="22"/>
-              </w:rPr>
-              <w:t>actually working</w:t>
-            </w:r>
-            <w:proofErr w:type="gramEnd"/>
-            <w:r>
-              <w:rPr>
-                <w:color w:val="333333"/>
-                <w:sz w:val="22"/>
-                <w:szCs w:val="22"/>
-              </w:rPr>
-              <w:t>.</w:t>
+              <w:t>Complete a functional spike to determine the interactions are actually working.</w:t>
             </w:r>
             <w:r>
               <w:rPr>
@@ -2596,13 +2510,1255 @@
     </w:p>
     <w:p/>
     <w:p/>
+    <w:p/>
+    <w:p/>
+    <w:p/>
+    <w:p/>
+    <w:p/>
+    <w:p/>
+    <w:p/>
+    <w:p/>
+    <w:p/>
+    <w:p/>
+    <w:p/>
+    <w:p/>
+    <w:p/>
+    <w:p/>
+    <w:p>
+      <w:pPr>
+        <w:jc w:val="center"/>
+        <w:rPr>
+          <w:b/>
+          <w:u w:val="single"/>
+        </w:rPr>
+      </w:pPr>
+      <w:r>
+        <w:rPr>
+          <w:b/>
+          <w:u w:val="single"/>
+        </w:rPr>
+        <w:lastRenderedPageBreak/>
+        <w:t>Iteration 2</w:t>
+      </w:r>
+    </w:p>
     <w:p>
       <w:pPr>
         <w:ind w:left="1584" w:right="1584"/>
         <w:jc w:val="center"/>
-        <w:rPr>
-          <w:i/>
-        </w:rPr>
+      </w:pPr>
+    </w:p>
+    <w:p>
+      <w:r>
+        <w:rPr>
+          <w:b/>
+          <w:bCs/>
+          <w:color w:val="333333"/>
+          <w:sz w:val="27"/>
+          <w:szCs w:val="27"/>
+          <w:u w:val="single"/>
+          <w:shd w:val="clear" w:color="auto" w:fill="FFFFFF"/>
+        </w:rPr>
+        <w:t>Estimate and Assign Tasks</w:t>
+      </w:r>
+      <w:r>
+        <w:rPr>
+          <w:color w:val="333333"/>
+          <w:sz w:val="27"/>
+          <w:szCs w:val="27"/>
+          <w:shd w:val="clear" w:color="auto" w:fill="FFFFFF"/>
+        </w:rPr>
+        <w:t xml:space="preserve"> For each Iteration 2 task, estimate its difficulty using the numbers 1, 2, 3, 5, or 8.  These are points that represent the relative complexity of the task.  Mark 8 for the most difficult and/or time consuming and 1 for what appears to be the easiest. Indicate which person (s) will complete the task before iteration </w:t>
+      </w:r>
+      <w:r>
+        <w:rPr>
+          <w:color w:val="333333"/>
+          <w:sz w:val="27"/>
+          <w:szCs w:val="27"/>
+          <w:shd w:val="clear" w:color="auto" w:fill="FFFFFF"/>
+        </w:rPr>
+        <w:t>2</w:t>
+      </w:r>
+      <w:bookmarkStart w:id="0" w:name="_GoBack"/>
+      <w:bookmarkEnd w:id="0"/>
+      <w:r>
+        <w:rPr>
+          <w:color w:val="333333"/>
+          <w:sz w:val="27"/>
+          <w:szCs w:val="27"/>
+          <w:shd w:val="clear" w:color="auto" w:fill="FFFFFF"/>
+        </w:rPr>
+        <w:t xml:space="preserve"> due date.  </w:t>
+      </w:r>
+    </w:p>
+    <w:p/>
+    <w:tbl>
+      <w:tblPr>
+        <w:tblW w:w="0" w:type="auto"/>
+        <w:tblCellMar>
+          <w:left w:w="0" w:type="dxa"/>
+          <w:right w:w="0" w:type="dxa"/>
+        </w:tblCellMar>
+        <w:tblLook w:val="04A0" w:firstRow="1" w:lastRow="0" w:firstColumn="1" w:lastColumn="0" w:noHBand="0" w:noVBand="1"/>
+      </w:tblPr>
+      <w:tblGrid>
+        <w:gridCol w:w="937"/>
+        <w:gridCol w:w="1509"/>
+        <w:gridCol w:w="6894"/>
+      </w:tblGrid>
+      <w:tr>
+        <w:trPr>
+          <w:trHeight w:val="1160"/>
+        </w:trPr>
+        <w:tc>
+          <w:tcPr>
+            <w:tcW w:w="937" w:type="dxa"/>
+            <w:tcBorders>
+              <w:top w:val="single" w:sz="8" w:space="0" w:color="auto"/>
+              <w:left w:val="single" w:sz="8" w:space="0" w:color="auto"/>
+              <w:bottom w:val="single" w:sz="8" w:space="0" w:color="auto"/>
+              <w:right w:val="single" w:sz="8" w:space="0" w:color="auto"/>
+            </w:tcBorders>
+            <w:shd w:val="clear" w:color="auto" w:fill="auto"/>
+            <w:tcMar>
+              <w:top w:w="0" w:type="dxa"/>
+              <w:left w:w="108" w:type="dxa"/>
+              <w:bottom w:w="0" w:type="dxa"/>
+              <w:right w:w="108" w:type="dxa"/>
+            </w:tcMar>
+            <w:hideMark/>
+          </w:tcPr>
+          <w:p>
+            <w:pPr>
+              <w:spacing w:before="100" w:beforeAutospacing="1" w:after="100" w:afterAutospacing="1"/>
+              <w:rPr>
+                <w:rFonts w:ascii="Arial" w:hAnsi="Arial" w:cs="Arial"/>
+                <w:color w:val="333333"/>
+                <w:sz w:val="27"/>
+                <w:szCs w:val="27"/>
+              </w:rPr>
+            </w:pPr>
+            <w:r>
+              <w:rPr>
+                <w:b/>
+                <w:bCs/>
+                <w:color w:val="333333"/>
+                <w:sz w:val="27"/>
+                <w:szCs w:val="27"/>
+              </w:rPr>
+              <w:t>Points</w:t>
+            </w:r>
+          </w:p>
+        </w:tc>
+        <w:tc>
+          <w:tcPr>
+            <w:tcW w:w="1509" w:type="dxa"/>
+            <w:tcBorders>
+              <w:top w:val="single" w:sz="8" w:space="0" w:color="auto"/>
+              <w:left w:val="nil"/>
+              <w:bottom w:val="single" w:sz="8" w:space="0" w:color="auto"/>
+              <w:right w:val="single" w:sz="8" w:space="0" w:color="auto"/>
+            </w:tcBorders>
+            <w:shd w:val="clear" w:color="auto" w:fill="auto"/>
+            <w:tcMar>
+              <w:top w:w="0" w:type="dxa"/>
+              <w:left w:w="108" w:type="dxa"/>
+              <w:bottom w:w="0" w:type="dxa"/>
+              <w:right w:w="108" w:type="dxa"/>
+            </w:tcMar>
+            <w:hideMark/>
+          </w:tcPr>
+          <w:p>
+            <w:pPr>
+              <w:spacing w:before="100" w:beforeAutospacing="1" w:after="100" w:afterAutospacing="1"/>
+              <w:rPr>
+                <w:rFonts w:ascii="Arial" w:hAnsi="Arial" w:cs="Arial"/>
+                <w:color w:val="333333"/>
+                <w:sz w:val="27"/>
+                <w:szCs w:val="27"/>
+              </w:rPr>
+            </w:pPr>
+            <w:r>
+              <w:rPr>
+                <w:b/>
+                <w:bCs/>
+                <w:color w:val="333333"/>
+                <w:sz w:val="27"/>
+                <w:szCs w:val="27"/>
+              </w:rPr>
+              <w:t>Who will </w:t>
+            </w:r>
+            <w:r>
+              <w:rPr>
+                <w:b/>
+                <w:bCs/>
+                <w:color w:val="333333"/>
+                <w:sz w:val="27"/>
+                <w:szCs w:val="27"/>
+              </w:rPr>
+              <w:br/>
+              <w:t>complete this?</w:t>
+            </w:r>
+          </w:p>
+        </w:tc>
+        <w:tc>
+          <w:tcPr>
+            <w:tcW w:w="6894" w:type="dxa"/>
+            <w:tcBorders>
+              <w:top w:val="single" w:sz="8" w:space="0" w:color="auto"/>
+              <w:left w:val="nil"/>
+              <w:bottom w:val="single" w:sz="8" w:space="0" w:color="auto"/>
+              <w:right w:val="single" w:sz="8" w:space="0" w:color="auto"/>
+            </w:tcBorders>
+            <w:shd w:val="clear" w:color="auto" w:fill="auto"/>
+            <w:tcMar>
+              <w:top w:w="0" w:type="dxa"/>
+              <w:left w:w="108" w:type="dxa"/>
+              <w:bottom w:w="0" w:type="dxa"/>
+              <w:right w:w="108" w:type="dxa"/>
+            </w:tcMar>
+            <w:hideMark/>
+          </w:tcPr>
+          <w:p>
+            <w:pPr>
+              <w:spacing w:before="100" w:beforeAutospacing="1" w:after="100" w:afterAutospacing="1"/>
+              <w:rPr>
+                <w:rFonts w:ascii="Arial" w:hAnsi="Arial" w:cs="Arial"/>
+                <w:color w:val="333333"/>
+                <w:sz w:val="27"/>
+                <w:szCs w:val="27"/>
+              </w:rPr>
+            </w:pPr>
+            <w:r>
+              <w:rPr>
+                <w:b/>
+                <w:bCs/>
+                <w:color w:val="333333"/>
+                <w:sz w:val="27"/>
+                <w:szCs w:val="27"/>
+              </w:rPr>
+              <w:t>Task</w:t>
+            </w:r>
+          </w:p>
+        </w:tc>
+      </w:tr>
+      <w:tr>
+        <w:trPr>
+          <w:trHeight w:val="1180"/>
+        </w:trPr>
+        <w:tc>
+          <w:tcPr>
+            <w:tcW w:w="937" w:type="dxa"/>
+            <w:tcBorders>
+              <w:top w:val="nil"/>
+              <w:left w:val="single" w:sz="8" w:space="0" w:color="auto"/>
+              <w:bottom w:val="single" w:sz="8" w:space="0" w:color="auto"/>
+              <w:right w:val="single" w:sz="8" w:space="0" w:color="auto"/>
+            </w:tcBorders>
+            <w:shd w:val="clear" w:color="auto" w:fill="auto"/>
+            <w:tcMar>
+              <w:top w:w="0" w:type="dxa"/>
+              <w:left w:w="108" w:type="dxa"/>
+              <w:bottom w:w="0" w:type="dxa"/>
+              <w:right w:w="108" w:type="dxa"/>
+            </w:tcMar>
+            <w:hideMark/>
+          </w:tcPr>
+          <w:p>
+            <w:pPr>
+              <w:spacing w:before="100" w:beforeAutospacing="1" w:after="100" w:afterAutospacing="1"/>
+              <w:rPr>
+                <w:rFonts w:ascii="Arial" w:hAnsi="Arial" w:cs="Arial"/>
+                <w:color w:val="333333"/>
+                <w:sz w:val="27"/>
+                <w:szCs w:val="27"/>
+              </w:rPr>
+            </w:pPr>
+            <w:r>
+              <w:rPr>
+                <w:rFonts w:ascii="Arial" w:hAnsi="Arial" w:cs="Arial"/>
+                <w:color w:val="333333"/>
+                <w:sz w:val="27"/>
+                <w:szCs w:val="27"/>
+              </w:rPr>
+              <w:t> </w:t>
+            </w:r>
+          </w:p>
+          <w:p>
+            <w:pPr>
+              <w:spacing w:before="100" w:beforeAutospacing="1" w:after="100" w:afterAutospacing="1"/>
+              <w:rPr>
+                <w:rFonts w:ascii="Arial" w:hAnsi="Arial" w:cs="Arial"/>
+                <w:color w:val="333333"/>
+                <w:sz w:val="27"/>
+                <w:szCs w:val="27"/>
+              </w:rPr>
+            </w:pPr>
+            <w:r>
+              <w:rPr>
+                <w:rFonts w:ascii="Arial" w:hAnsi="Arial" w:cs="Arial"/>
+                <w:color w:val="333333"/>
+                <w:sz w:val="27"/>
+                <w:szCs w:val="27"/>
+              </w:rPr>
+              <w:t>3</w:t>
+            </w:r>
+          </w:p>
+        </w:tc>
+        <w:tc>
+          <w:tcPr>
+            <w:tcW w:w="1509" w:type="dxa"/>
+            <w:tcBorders>
+              <w:top w:val="nil"/>
+              <w:left w:val="nil"/>
+              <w:bottom w:val="single" w:sz="8" w:space="0" w:color="auto"/>
+              <w:right w:val="single" w:sz="8" w:space="0" w:color="auto"/>
+            </w:tcBorders>
+            <w:shd w:val="clear" w:color="auto" w:fill="auto"/>
+            <w:tcMar>
+              <w:top w:w="0" w:type="dxa"/>
+              <w:left w:w="108" w:type="dxa"/>
+              <w:bottom w:w="0" w:type="dxa"/>
+              <w:right w:w="108" w:type="dxa"/>
+            </w:tcMar>
+            <w:hideMark/>
+          </w:tcPr>
+          <w:p>
+            <w:pPr>
+              <w:spacing w:before="100" w:beforeAutospacing="1" w:after="100" w:afterAutospacing="1"/>
+              <w:rPr>
+                <w:color w:val="333333"/>
+                <w:sz w:val="27"/>
+                <w:szCs w:val="27"/>
+              </w:rPr>
+            </w:pPr>
+            <w:r>
+              <w:rPr>
+                <w:color w:val="333333"/>
+                <w:sz w:val="27"/>
+                <w:szCs w:val="27"/>
+              </w:rPr>
+              <w:t> </w:t>
+            </w:r>
+          </w:p>
+          <w:p>
+            <w:pPr>
+              <w:spacing w:before="100" w:beforeAutospacing="1" w:after="100" w:afterAutospacing="1"/>
+              <w:rPr>
+                <w:rFonts w:ascii="Arial" w:hAnsi="Arial" w:cs="Arial"/>
+                <w:color w:val="333333"/>
+                <w:sz w:val="27"/>
+                <w:szCs w:val="27"/>
+              </w:rPr>
+            </w:pPr>
+            <w:r>
+              <w:rPr>
+                <w:color w:val="333333"/>
+                <w:sz w:val="27"/>
+                <w:szCs w:val="27"/>
+              </w:rPr>
+              <w:t>Andrew</w:t>
+            </w:r>
+          </w:p>
+        </w:tc>
+        <w:tc>
+          <w:tcPr>
+            <w:tcW w:w="6894" w:type="dxa"/>
+            <w:tcBorders>
+              <w:top w:val="nil"/>
+              <w:left w:val="nil"/>
+              <w:bottom w:val="single" w:sz="8" w:space="0" w:color="auto"/>
+              <w:right w:val="single" w:sz="8" w:space="0" w:color="auto"/>
+            </w:tcBorders>
+            <w:shd w:val="clear" w:color="auto" w:fill="auto"/>
+            <w:tcMar>
+              <w:top w:w="0" w:type="dxa"/>
+              <w:left w:w="108" w:type="dxa"/>
+              <w:bottom w:w="0" w:type="dxa"/>
+              <w:right w:w="108" w:type="dxa"/>
+            </w:tcMar>
+            <w:hideMark/>
+          </w:tcPr>
+          <w:p>
+            <w:pPr>
+              <w:spacing w:before="100" w:beforeAutospacing="1" w:after="100" w:afterAutospacing="1"/>
+              <w:jc w:val="both"/>
+              <w:rPr>
+                <w:rFonts w:ascii="Arial" w:hAnsi="Arial" w:cs="Arial"/>
+                <w:color w:val="333333"/>
+                <w:sz w:val="27"/>
+                <w:szCs w:val="27"/>
+              </w:rPr>
+            </w:pPr>
+            <w:r>
+              <w:rPr>
+                <w:color w:val="333333"/>
+                <w:sz w:val="27"/>
+                <w:szCs w:val="27"/>
+              </w:rPr>
+              <w:t>TableView of selectable songs</w:t>
+            </w:r>
+            <w:r>
+              <w:rPr>
+                <w:color w:val="333333"/>
+                <w:sz w:val="27"/>
+                <w:szCs w:val="27"/>
+              </w:rPr>
+              <w:t xml:space="preserve"> </w:t>
+            </w:r>
+            <w:r>
+              <w:rPr>
+                <w:color w:val="333333"/>
+                <w:sz w:val="27"/>
+                <w:szCs w:val="27"/>
+              </w:rPr>
+              <w:t>(</w:t>
+            </w:r>
+            <w:r>
+              <w:rPr>
+                <w:color w:val="333333"/>
+                <w:sz w:val="27"/>
+                <w:szCs w:val="27"/>
+              </w:rPr>
+              <w:t>displays the number of times the song played today with its title, artist, and play time. Should be sortable by column</w:t>
+            </w:r>
+            <w:r>
+              <w:rPr>
+                <w:color w:val="333333"/>
+                <w:sz w:val="27"/>
+                <w:szCs w:val="27"/>
+              </w:rPr>
+              <w:t>)</w:t>
+            </w:r>
+          </w:p>
+        </w:tc>
+      </w:tr>
+      <w:tr>
+        <w:trPr>
+          <w:trHeight w:val="1180"/>
+        </w:trPr>
+        <w:tc>
+          <w:tcPr>
+            <w:tcW w:w="937" w:type="dxa"/>
+            <w:tcBorders>
+              <w:top w:val="nil"/>
+              <w:left w:val="single" w:sz="8" w:space="0" w:color="auto"/>
+              <w:bottom w:val="single" w:sz="8" w:space="0" w:color="auto"/>
+              <w:right w:val="single" w:sz="8" w:space="0" w:color="auto"/>
+            </w:tcBorders>
+            <w:shd w:val="clear" w:color="auto" w:fill="auto"/>
+            <w:tcMar>
+              <w:top w:w="0" w:type="dxa"/>
+              <w:left w:w="108" w:type="dxa"/>
+              <w:bottom w:w="0" w:type="dxa"/>
+              <w:right w:w="108" w:type="dxa"/>
+            </w:tcMar>
+          </w:tcPr>
+          <w:p>
+            <w:pPr>
+              <w:spacing w:before="100" w:beforeAutospacing="1" w:after="100" w:afterAutospacing="1"/>
+              <w:rPr>
+                <w:rFonts w:ascii="Arial" w:hAnsi="Arial" w:cs="Arial"/>
+                <w:color w:val="333333"/>
+                <w:sz w:val="27"/>
+                <w:szCs w:val="27"/>
+              </w:rPr>
+            </w:pPr>
+          </w:p>
+          <w:p>
+            <w:pPr>
+              <w:spacing w:before="100" w:beforeAutospacing="1" w:after="100" w:afterAutospacing="1"/>
+              <w:rPr>
+                <w:rFonts w:ascii="Arial" w:hAnsi="Arial" w:cs="Arial"/>
+                <w:color w:val="333333"/>
+                <w:sz w:val="27"/>
+                <w:szCs w:val="27"/>
+              </w:rPr>
+            </w:pPr>
+            <w:r>
+              <w:rPr>
+                <w:rFonts w:ascii="Arial" w:hAnsi="Arial" w:cs="Arial"/>
+                <w:color w:val="333333"/>
+                <w:sz w:val="27"/>
+                <w:szCs w:val="27"/>
+              </w:rPr>
+              <w:t>3</w:t>
+            </w:r>
+          </w:p>
+        </w:tc>
+        <w:tc>
+          <w:tcPr>
+            <w:tcW w:w="1509" w:type="dxa"/>
+            <w:tcBorders>
+              <w:top w:val="nil"/>
+              <w:left w:val="nil"/>
+              <w:bottom w:val="single" w:sz="8" w:space="0" w:color="auto"/>
+              <w:right w:val="single" w:sz="8" w:space="0" w:color="auto"/>
+            </w:tcBorders>
+            <w:shd w:val="clear" w:color="auto" w:fill="auto"/>
+            <w:tcMar>
+              <w:top w:w="0" w:type="dxa"/>
+              <w:left w:w="108" w:type="dxa"/>
+              <w:bottom w:w="0" w:type="dxa"/>
+              <w:right w:w="108" w:type="dxa"/>
+            </w:tcMar>
+          </w:tcPr>
+          <w:p>
+            <w:pPr>
+              <w:spacing w:before="100" w:beforeAutospacing="1" w:after="100" w:afterAutospacing="1"/>
+              <w:rPr>
+                <w:color w:val="333333"/>
+                <w:sz w:val="27"/>
+                <w:szCs w:val="27"/>
+              </w:rPr>
+            </w:pPr>
+          </w:p>
+          <w:p>
+            <w:pPr>
+              <w:spacing w:before="100" w:beforeAutospacing="1" w:after="100" w:afterAutospacing="1"/>
+              <w:rPr>
+                <w:color w:val="333333"/>
+                <w:sz w:val="27"/>
+                <w:szCs w:val="27"/>
+              </w:rPr>
+            </w:pPr>
+            <w:r>
+              <w:rPr>
+                <w:color w:val="333333"/>
+                <w:sz w:val="27"/>
+                <w:szCs w:val="27"/>
+              </w:rPr>
+              <w:t>Andrew</w:t>
+            </w:r>
+          </w:p>
+        </w:tc>
+        <w:tc>
+          <w:tcPr>
+            <w:tcW w:w="6894" w:type="dxa"/>
+            <w:tcBorders>
+              <w:top w:val="nil"/>
+              <w:left w:val="nil"/>
+              <w:bottom w:val="single" w:sz="8" w:space="0" w:color="auto"/>
+              <w:right w:val="single" w:sz="8" w:space="0" w:color="auto"/>
+            </w:tcBorders>
+            <w:shd w:val="clear" w:color="auto" w:fill="auto"/>
+            <w:tcMar>
+              <w:top w:w="0" w:type="dxa"/>
+              <w:left w:w="108" w:type="dxa"/>
+              <w:bottom w:w="0" w:type="dxa"/>
+              <w:right w:w="108" w:type="dxa"/>
+            </w:tcMar>
+          </w:tcPr>
+          <w:p>
+            <w:pPr>
+              <w:spacing w:before="100" w:beforeAutospacing="1" w:after="100" w:afterAutospacing="1"/>
+              <w:jc w:val="both"/>
+              <w:rPr>
+                <w:color w:val="333333"/>
+                <w:sz w:val="27"/>
+                <w:szCs w:val="27"/>
+              </w:rPr>
+            </w:pPr>
+            <w:r>
+              <w:rPr>
+                <w:color w:val="333333"/>
+                <w:sz w:val="27"/>
+                <w:szCs w:val="27"/>
+              </w:rPr>
+              <w:t>ListView of song queue (selected songs are played in FIFO order, w</w:t>
+            </w:r>
+            <w:r>
+              <w:rPr>
+                <w:color w:val="333333"/>
+                <w:sz w:val="27"/>
+                <w:szCs w:val="27"/>
+              </w:rPr>
+              <w:t>hen a song finishes, it is removed from the ListView of songs to play</w:t>
+            </w:r>
+            <w:r>
+              <w:rPr>
+                <w:color w:val="333333"/>
+                <w:sz w:val="27"/>
+                <w:szCs w:val="27"/>
+              </w:rPr>
+              <w:t>)</w:t>
+            </w:r>
+          </w:p>
+        </w:tc>
+      </w:tr>
+      <w:tr>
+        <w:trPr>
+          <w:trHeight w:val="1180"/>
+        </w:trPr>
+        <w:tc>
+          <w:tcPr>
+            <w:tcW w:w="937" w:type="dxa"/>
+            <w:tcBorders>
+              <w:top w:val="nil"/>
+              <w:left w:val="single" w:sz="8" w:space="0" w:color="auto"/>
+              <w:bottom w:val="single" w:sz="8" w:space="0" w:color="auto"/>
+              <w:right w:val="single" w:sz="8" w:space="0" w:color="auto"/>
+            </w:tcBorders>
+            <w:shd w:val="clear" w:color="auto" w:fill="auto"/>
+            <w:tcMar>
+              <w:top w:w="0" w:type="dxa"/>
+              <w:left w:w="108" w:type="dxa"/>
+              <w:bottom w:w="0" w:type="dxa"/>
+              <w:right w:w="108" w:type="dxa"/>
+            </w:tcMar>
+          </w:tcPr>
+          <w:p>
+            <w:pPr>
+              <w:spacing w:before="100" w:beforeAutospacing="1" w:after="100" w:afterAutospacing="1"/>
+              <w:rPr>
+                <w:rFonts w:ascii="Arial" w:hAnsi="Arial" w:cs="Arial"/>
+                <w:color w:val="333333"/>
+                <w:sz w:val="27"/>
+                <w:szCs w:val="27"/>
+              </w:rPr>
+            </w:pPr>
+          </w:p>
+          <w:p>
+            <w:pPr>
+              <w:spacing w:before="100" w:beforeAutospacing="1" w:after="100" w:afterAutospacing="1"/>
+              <w:rPr>
+                <w:rFonts w:ascii="Arial" w:hAnsi="Arial" w:cs="Arial"/>
+                <w:color w:val="333333"/>
+                <w:sz w:val="27"/>
+                <w:szCs w:val="27"/>
+              </w:rPr>
+            </w:pPr>
+            <w:r>
+              <w:rPr>
+                <w:rFonts w:ascii="Arial" w:hAnsi="Arial" w:cs="Arial"/>
+                <w:color w:val="333333"/>
+                <w:sz w:val="27"/>
+                <w:szCs w:val="27"/>
+              </w:rPr>
+              <w:t>2</w:t>
+            </w:r>
+          </w:p>
+        </w:tc>
+        <w:tc>
+          <w:tcPr>
+            <w:tcW w:w="1509" w:type="dxa"/>
+            <w:tcBorders>
+              <w:top w:val="nil"/>
+              <w:left w:val="nil"/>
+              <w:bottom w:val="single" w:sz="8" w:space="0" w:color="auto"/>
+              <w:right w:val="single" w:sz="8" w:space="0" w:color="auto"/>
+            </w:tcBorders>
+            <w:shd w:val="clear" w:color="auto" w:fill="auto"/>
+            <w:tcMar>
+              <w:top w:w="0" w:type="dxa"/>
+              <w:left w:w="108" w:type="dxa"/>
+              <w:bottom w:w="0" w:type="dxa"/>
+              <w:right w:w="108" w:type="dxa"/>
+            </w:tcMar>
+          </w:tcPr>
+          <w:p>
+            <w:pPr>
+              <w:spacing w:before="100" w:beforeAutospacing="1" w:after="100" w:afterAutospacing="1"/>
+              <w:rPr>
+                <w:color w:val="333333"/>
+                <w:sz w:val="27"/>
+                <w:szCs w:val="27"/>
+              </w:rPr>
+            </w:pPr>
+          </w:p>
+          <w:p>
+            <w:pPr>
+              <w:spacing w:before="100" w:beforeAutospacing="1" w:after="100" w:afterAutospacing="1"/>
+              <w:rPr>
+                <w:color w:val="333333"/>
+                <w:sz w:val="27"/>
+                <w:szCs w:val="27"/>
+              </w:rPr>
+            </w:pPr>
+            <w:r>
+              <w:rPr>
+                <w:color w:val="333333"/>
+                <w:sz w:val="27"/>
+                <w:szCs w:val="27"/>
+              </w:rPr>
+              <w:t>Derian</w:t>
+            </w:r>
+          </w:p>
+        </w:tc>
+        <w:tc>
+          <w:tcPr>
+            <w:tcW w:w="6894" w:type="dxa"/>
+            <w:tcBorders>
+              <w:top w:val="nil"/>
+              <w:left w:val="nil"/>
+              <w:bottom w:val="single" w:sz="8" w:space="0" w:color="auto"/>
+              <w:right w:val="single" w:sz="8" w:space="0" w:color="auto"/>
+            </w:tcBorders>
+            <w:shd w:val="clear" w:color="auto" w:fill="auto"/>
+            <w:tcMar>
+              <w:top w:w="0" w:type="dxa"/>
+              <w:left w:w="108" w:type="dxa"/>
+              <w:bottom w:w="0" w:type="dxa"/>
+              <w:right w:w="108" w:type="dxa"/>
+            </w:tcMar>
+          </w:tcPr>
+          <w:p>
+            <w:pPr>
+              <w:spacing w:before="100" w:beforeAutospacing="1" w:after="100" w:afterAutospacing="1"/>
+              <w:jc w:val="both"/>
+              <w:rPr>
+                <w:color w:val="333333"/>
+                <w:sz w:val="27"/>
+                <w:szCs w:val="27"/>
+              </w:rPr>
+            </w:pPr>
+            <w:r>
+              <w:rPr>
+                <w:color w:val="333333"/>
+                <w:sz w:val="27"/>
+                <w:szCs w:val="27"/>
+              </w:rPr>
+              <w:t>When a song is selected, the system shows an appr</w:t>
+            </w:r>
+            <w:r>
+              <w:rPr>
+                <w:color w:val="333333"/>
+                <w:sz w:val="27"/>
+                <w:szCs w:val="27"/>
+              </w:rPr>
+              <w:t>opriate message if the song can</w:t>
+            </w:r>
+            <w:r>
+              <w:rPr>
+                <w:color w:val="333333"/>
+                <w:sz w:val="27"/>
+                <w:szCs w:val="27"/>
+              </w:rPr>
+              <w:t>not be selected. There are</w:t>
+            </w:r>
+            <w:r>
+              <w:rPr>
+                <w:color w:val="333333"/>
+                <w:sz w:val="27"/>
+                <w:szCs w:val="27"/>
+              </w:rPr>
+              <w:t xml:space="preserve"> several reasons why a song can</w:t>
+            </w:r>
+            <w:r>
+              <w:rPr>
+                <w:color w:val="333333"/>
+                <w:sz w:val="27"/>
+                <w:szCs w:val="27"/>
+              </w:rPr>
+              <w:t>not be selected. </w:t>
+            </w:r>
+          </w:p>
+        </w:tc>
+      </w:tr>
+      <w:tr>
+        <w:trPr>
+          <w:trHeight w:val="1180"/>
+        </w:trPr>
+        <w:tc>
+          <w:tcPr>
+            <w:tcW w:w="937" w:type="dxa"/>
+            <w:tcBorders>
+              <w:top w:val="nil"/>
+              <w:left w:val="single" w:sz="8" w:space="0" w:color="auto"/>
+              <w:bottom w:val="single" w:sz="8" w:space="0" w:color="auto"/>
+              <w:right w:val="single" w:sz="8" w:space="0" w:color="auto"/>
+            </w:tcBorders>
+            <w:shd w:val="clear" w:color="auto" w:fill="auto"/>
+            <w:tcMar>
+              <w:top w:w="0" w:type="dxa"/>
+              <w:left w:w="108" w:type="dxa"/>
+              <w:bottom w:w="0" w:type="dxa"/>
+              <w:right w:w="108" w:type="dxa"/>
+            </w:tcMar>
+          </w:tcPr>
+          <w:p>
+            <w:pPr>
+              <w:spacing w:before="100" w:beforeAutospacing="1" w:after="100" w:afterAutospacing="1"/>
+              <w:rPr>
+                <w:rFonts w:ascii="Arial" w:hAnsi="Arial" w:cs="Arial"/>
+                <w:color w:val="333333"/>
+                <w:sz w:val="27"/>
+                <w:szCs w:val="27"/>
+              </w:rPr>
+            </w:pPr>
+          </w:p>
+          <w:p>
+            <w:pPr>
+              <w:spacing w:before="100" w:beforeAutospacing="1" w:after="100" w:afterAutospacing="1"/>
+              <w:rPr>
+                <w:rFonts w:ascii="Arial" w:hAnsi="Arial" w:cs="Arial"/>
+                <w:color w:val="333333"/>
+                <w:sz w:val="27"/>
+                <w:szCs w:val="27"/>
+              </w:rPr>
+            </w:pPr>
+          </w:p>
+          <w:p>
+            <w:pPr>
+              <w:spacing w:before="100" w:beforeAutospacing="1" w:after="100" w:afterAutospacing="1"/>
+              <w:rPr>
+                <w:rFonts w:ascii="Arial" w:hAnsi="Arial" w:cs="Arial"/>
+                <w:color w:val="333333"/>
+                <w:sz w:val="27"/>
+                <w:szCs w:val="27"/>
+              </w:rPr>
+            </w:pPr>
+            <w:r>
+              <w:rPr>
+                <w:rFonts w:ascii="Arial" w:hAnsi="Arial" w:cs="Arial"/>
+                <w:color w:val="333333"/>
+                <w:sz w:val="27"/>
+                <w:szCs w:val="27"/>
+              </w:rPr>
+              <w:t>2</w:t>
+            </w:r>
+          </w:p>
+        </w:tc>
+        <w:tc>
+          <w:tcPr>
+            <w:tcW w:w="1509" w:type="dxa"/>
+            <w:tcBorders>
+              <w:top w:val="nil"/>
+              <w:left w:val="nil"/>
+              <w:bottom w:val="single" w:sz="8" w:space="0" w:color="auto"/>
+              <w:right w:val="single" w:sz="8" w:space="0" w:color="auto"/>
+            </w:tcBorders>
+            <w:shd w:val="clear" w:color="auto" w:fill="auto"/>
+            <w:tcMar>
+              <w:top w:w="0" w:type="dxa"/>
+              <w:left w:w="108" w:type="dxa"/>
+              <w:bottom w:w="0" w:type="dxa"/>
+              <w:right w:w="108" w:type="dxa"/>
+            </w:tcMar>
+          </w:tcPr>
+          <w:p>
+            <w:pPr>
+              <w:spacing w:before="100" w:beforeAutospacing="1" w:after="100" w:afterAutospacing="1"/>
+              <w:rPr>
+                <w:color w:val="333333"/>
+                <w:sz w:val="27"/>
+                <w:szCs w:val="27"/>
+              </w:rPr>
+            </w:pPr>
+          </w:p>
+          <w:p>
+            <w:pPr>
+              <w:spacing w:before="100" w:beforeAutospacing="1" w:after="100" w:afterAutospacing="1"/>
+              <w:rPr>
+                <w:color w:val="333333"/>
+                <w:sz w:val="27"/>
+                <w:szCs w:val="27"/>
+              </w:rPr>
+            </w:pPr>
+          </w:p>
+          <w:p>
+            <w:pPr>
+              <w:spacing w:before="100" w:beforeAutospacing="1" w:after="100" w:afterAutospacing="1"/>
+              <w:rPr>
+                <w:color w:val="333333"/>
+                <w:sz w:val="27"/>
+                <w:szCs w:val="27"/>
+              </w:rPr>
+            </w:pPr>
+            <w:r>
+              <w:rPr>
+                <w:color w:val="333333"/>
+                <w:sz w:val="27"/>
+                <w:szCs w:val="27"/>
+              </w:rPr>
+              <w:t>Andrew</w:t>
+            </w:r>
+          </w:p>
+        </w:tc>
+        <w:tc>
+          <w:tcPr>
+            <w:tcW w:w="6894" w:type="dxa"/>
+            <w:tcBorders>
+              <w:top w:val="nil"/>
+              <w:left w:val="nil"/>
+              <w:bottom w:val="single" w:sz="8" w:space="0" w:color="auto"/>
+              <w:right w:val="single" w:sz="8" w:space="0" w:color="auto"/>
+            </w:tcBorders>
+            <w:shd w:val="clear" w:color="auto" w:fill="auto"/>
+            <w:tcMar>
+              <w:top w:w="0" w:type="dxa"/>
+              <w:left w:w="108" w:type="dxa"/>
+              <w:bottom w:w="0" w:type="dxa"/>
+              <w:right w:w="108" w:type="dxa"/>
+            </w:tcMar>
+          </w:tcPr>
+          <w:p>
+            <w:pPr>
+              <w:spacing w:before="100" w:beforeAutospacing="1" w:after="100" w:afterAutospacing="1"/>
+              <w:jc w:val="both"/>
+              <w:rPr>
+                <w:color w:val="333333"/>
+                <w:sz w:val="27"/>
+                <w:szCs w:val="27"/>
+              </w:rPr>
+            </w:pPr>
+            <w:r>
+              <w:rPr>
+                <w:color w:val="333333"/>
+                <w:sz w:val="27"/>
+                <w:szCs w:val="27"/>
+              </w:rPr>
+              <w:t>When a song is successfully selected</w:t>
+            </w:r>
+          </w:p>
+          <w:p>
+            <w:pPr>
+              <w:spacing w:before="100" w:beforeAutospacing="1" w:after="100" w:afterAutospacing="1"/>
+              <w:jc w:val="both"/>
+              <w:rPr>
+                <w:color w:val="333333"/>
+                <w:sz w:val="27"/>
+                <w:szCs w:val="27"/>
+              </w:rPr>
+            </w:pPr>
+            <w:r>
+              <w:rPr>
+                <w:color w:val="333333"/>
+                <w:sz w:val="27"/>
+                <w:szCs w:val="27"/>
+              </w:rPr>
+              <w:t xml:space="preserve">- </w:t>
+            </w:r>
+            <w:r>
+              <w:rPr>
+                <w:color w:val="333333"/>
+                <w:sz w:val="27"/>
+                <w:szCs w:val="27"/>
+              </w:rPr>
+              <w:t>the song is added to the end of the ListView of songs to play</w:t>
+            </w:r>
+          </w:p>
+          <w:p>
+            <w:pPr>
+              <w:spacing w:before="100" w:beforeAutospacing="1" w:after="100" w:afterAutospacing="1"/>
+              <w:jc w:val="both"/>
+              <w:rPr>
+                <w:color w:val="333333"/>
+                <w:sz w:val="27"/>
+                <w:szCs w:val="27"/>
+              </w:rPr>
+            </w:pPr>
+            <w:r>
+              <w:rPr>
+                <w:color w:val="333333"/>
+                <w:sz w:val="27"/>
+                <w:szCs w:val="27"/>
+              </w:rPr>
+              <w:t xml:space="preserve">- </w:t>
+            </w:r>
+            <w:r>
+              <w:rPr>
+                <w:color w:val="333333"/>
+                <w:sz w:val="27"/>
+                <w:szCs w:val="27"/>
+              </w:rPr>
+              <w:t>the song selector updates times played today</w:t>
+            </w:r>
+          </w:p>
+          <w:p>
+            <w:pPr>
+              <w:spacing w:before="100" w:beforeAutospacing="1" w:after="100" w:afterAutospacing="1"/>
+              <w:jc w:val="both"/>
+              <w:rPr>
+                <w:color w:val="333333"/>
+                <w:sz w:val="27"/>
+                <w:szCs w:val="27"/>
+              </w:rPr>
+            </w:pPr>
+            <w:r>
+              <w:rPr>
+                <w:color w:val="333333"/>
+                <w:sz w:val="27"/>
+                <w:szCs w:val="27"/>
+              </w:rPr>
+              <w:t xml:space="preserve">- </w:t>
+            </w:r>
+            <w:r>
+              <w:rPr>
+                <w:color w:val="333333"/>
+                <w:sz w:val="27"/>
+                <w:szCs w:val="27"/>
+              </w:rPr>
+              <w:t>the user status updates</w:t>
+            </w:r>
+          </w:p>
+        </w:tc>
+      </w:tr>
+      <w:tr>
+        <w:trPr>
+          <w:trHeight w:val="1180"/>
+        </w:trPr>
+        <w:tc>
+          <w:tcPr>
+            <w:tcW w:w="937" w:type="dxa"/>
+            <w:tcBorders>
+              <w:top w:val="nil"/>
+              <w:left w:val="single" w:sz="8" w:space="0" w:color="auto"/>
+              <w:bottom w:val="single" w:sz="8" w:space="0" w:color="auto"/>
+              <w:right w:val="single" w:sz="8" w:space="0" w:color="auto"/>
+            </w:tcBorders>
+            <w:shd w:val="clear" w:color="auto" w:fill="auto"/>
+            <w:tcMar>
+              <w:top w:w="0" w:type="dxa"/>
+              <w:left w:w="108" w:type="dxa"/>
+              <w:bottom w:w="0" w:type="dxa"/>
+              <w:right w:w="108" w:type="dxa"/>
+            </w:tcMar>
+          </w:tcPr>
+          <w:p>
+            <w:pPr>
+              <w:spacing w:before="100" w:beforeAutospacing="1" w:after="100" w:afterAutospacing="1"/>
+              <w:rPr>
+                <w:rFonts w:ascii="Arial" w:hAnsi="Arial" w:cs="Arial"/>
+                <w:color w:val="333333"/>
+                <w:sz w:val="27"/>
+                <w:szCs w:val="27"/>
+              </w:rPr>
+            </w:pPr>
+          </w:p>
+          <w:p>
+            <w:pPr>
+              <w:spacing w:before="100" w:beforeAutospacing="1" w:after="100" w:afterAutospacing="1"/>
+              <w:rPr>
+                <w:rFonts w:ascii="Arial" w:hAnsi="Arial" w:cs="Arial"/>
+                <w:color w:val="333333"/>
+                <w:sz w:val="27"/>
+                <w:szCs w:val="27"/>
+              </w:rPr>
+            </w:pPr>
+          </w:p>
+          <w:p>
+            <w:pPr>
+              <w:spacing w:before="100" w:beforeAutospacing="1" w:after="100" w:afterAutospacing="1"/>
+              <w:rPr>
+                <w:rFonts w:ascii="Arial" w:hAnsi="Arial" w:cs="Arial"/>
+                <w:color w:val="333333"/>
+                <w:sz w:val="27"/>
+                <w:szCs w:val="27"/>
+              </w:rPr>
+            </w:pPr>
+          </w:p>
+          <w:p>
+            <w:pPr>
+              <w:spacing w:before="100" w:beforeAutospacing="1" w:after="100" w:afterAutospacing="1"/>
+              <w:rPr>
+                <w:rFonts w:ascii="Arial" w:hAnsi="Arial" w:cs="Arial"/>
+                <w:color w:val="333333"/>
+                <w:sz w:val="27"/>
+                <w:szCs w:val="27"/>
+              </w:rPr>
+            </w:pPr>
+            <w:r>
+              <w:rPr>
+                <w:rFonts w:ascii="Arial" w:hAnsi="Arial" w:cs="Arial"/>
+                <w:color w:val="333333"/>
+                <w:sz w:val="27"/>
+                <w:szCs w:val="27"/>
+              </w:rPr>
+              <w:t>5</w:t>
+            </w:r>
+          </w:p>
+        </w:tc>
+        <w:tc>
+          <w:tcPr>
+            <w:tcW w:w="1509" w:type="dxa"/>
+            <w:tcBorders>
+              <w:top w:val="nil"/>
+              <w:left w:val="nil"/>
+              <w:bottom w:val="single" w:sz="8" w:space="0" w:color="auto"/>
+              <w:right w:val="single" w:sz="8" w:space="0" w:color="auto"/>
+            </w:tcBorders>
+            <w:shd w:val="clear" w:color="auto" w:fill="auto"/>
+            <w:tcMar>
+              <w:top w:w="0" w:type="dxa"/>
+              <w:left w:w="108" w:type="dxa"/>
+              <w:bottom w:w="0" w:type="dxa"/>
+              <w:right w:w="108" w:type="dxa"/>
+            </w:tcMar>
+          </w:tcPr>
+          <w:p>
+            <w:pPr>
+              <w:spacing w:before="100" w:beforeAutospacing="1" w:after="100" w:afterAutospacing="1"/>
+              <w:rPr>
+                <w:color w:val="333333"/>
+                <w:sz w:val="27"/>
+                <w:szCs w:val="27"/>
+              </w:rPr>
+            </w:pPr>
+          </w:p>
+          <w:p>
+            <w:pPr>
+              <w:spacing w:before="100" w:beforeAutospacing="1" w:after="100" w:afterAutospacing="1"/>
+              <w:rPr>
+                <w:color w:val="333333"/>
+                <w:sz w:val="27"/>
+                <w:szCs w:val="27"/>
+              </w:rPr>
+            </w:pPr>
+          </w:p>
+          <w:p>
+            <w:pPr>
+              <w:spacing w:before="100" w:beforeAutospacing="1" w:after="100" w:afterAutospacing="1"/>
+              <w:rPr>
+                <w:color w:val="333333"/>
+                <w:sz w:val="27"/>
+                <w:szCs w:val="27"/>
+              </w:rPr>
+            </w:pPr>
+          </w:p>
+          <w:p>
+            <w:pPr>
+              <w:spacing w:before="100" w:beforeAutospacing="1" w:after="100" w:afterAutospacing="1"/>
+              <w:rPr>
+                <w:color w:val="333333"/>
+                <w:sz w:val="27"/>
+                <w:szCs w:val="27"/>
+              </w:rPr>
+            </w:pPr>
+            <w:r>
+              <w:rPr>
+                <w:color w:val="333333"/>
+                <w:sz w:val="27"/>
+                <w:szCs w:val="27"/>
+              </w:rPr>
+              <w:t>Derian</w:t>
+            </w:r>
+          </w:p>
+        </w:tc>
+        <w:tc>
+          <w:tcPr>
+            <w:tcW w:w="6894" w:type="dxa"/>
+            <w:tcBorders>
+              <w:top w:val="nil"/>
+              <w:left w:val="nil"/>
+              <w:bottom w:val="single" w:sz="8" w:space="0" w:color="auto"/>
+              <w:right w:val="single" w:sz="8" w:space="0" w:color="auto"/>
+            </w:tcBorders>
+            <w:shd w:val="clear" w:color="auto" w:fill="auto"/>
+            <w:tcMar>
+              <w:top w:w="0" w:type="dxa"/>
+              <w:left w:w="108" w:type="dxa"/>
+              <w:bottom w:w="0" w:type="dxa"/>
+              <w:right w:w="108" w:type="dxa"/>
+            </w:tcMar>
+          </w:tcPr>
+          <w:p>
+            <w:pPr>
+              <w:spacing w:before="100" w:beforeAutospacing="1" w:after="100" w:afterAutospacing="1"/>
+              <w:jc w:val="both"/>
+              <w:rPr>
+                <w:color w:val="333333"/>
+                <w:sz w:val="27"/>
+                <w:szCs w:val="27"/>
+              </w:rPr>
+            </w:pPr>
+            <w:r>
+              <w:rPr>
+                <w:color w:val="333333"/>
+                <w:sz w:val="27"/>
+                <w:szCs w:val="27"/>
+              </w:rPr>
+              <w:t>A way to persist user data/song data, and current song queue.</w:t>
+            </w:r>
+          </w:p>
+          <w:p>
+            <w:pPr>
+              <w:spacing w:before="100" w:beforeAutospacing="1" w:after="100" w:afterAutospacing="1"/>
+              <w:jc w:val="both"/>
+              <w:rPr>
+                <w:color w:val="333333"/>
+                <w:sz w:val="27"/>
+                <w:szCs w:val="27"/>
+              </w:rPr>
+            </w:pPr>
+            <w:r>
+              <w:rPr>
+                <w:color w:val="333333"/>
+                <w:sz w:val="27"/>
+                <w:szCs w:val="27"/>
+              </w:rPr>
+              <w:t xml:space="preserve">- </w:t>
+            </w:r>
+            <w:r>
+              <w:rPr>
+                <w:color w:val="333333"/>
+                <w:sz w:val="27"/>
+                <w:szCs w:val="27"/>
+              </w:rPr>
+              <w:t>the song that was playing begins playing again, even if it is tomorrow.</w:t>
+            </w:r>
+          </w:p>
+          <w:p>
+            <w:pPr>
+              <w:spacing w:before="100" w:beforeAutospacing="1" w:after="100" w:afterAutospacing="1"/>
+              <w:jc w:val="both"/>
+              <w:rPr>
+                <w:color w:val="333333"/>
+                <w:sz w:val="27"/>
+                <w:szCs w:val="27"/>
+              </w:rPr>
+            </w:pPr>
+            <w:r>
+              <w:rPr>
+                <w:color w:val="333333"/>
+                <w:sz w:val="27"/>
+                <w:szCs w:val="27"/>
+              </w:rPr>
+              <w:t xml:space="preserve">- </w:t>
+            </w:r>
+            <w:r>
+              <w:rPr>
+                <w:color w:val="333333"/>
+                <w:sz w:val="27"/>
+                <w:szCs w:val="27"/>
+              </w:rPr>
+              <w:t>the queue of songs is shown as it was when the program terminated. It behaves the same to show new selections and songs finish playing</w:t>
+            </w:r>
+          </w:p>
+          <w:p>
+            <w:pPr>
+              <w:spacing w:before="100" w:beforeAutospacing="1" w:after="100" w:afterAutospacing="1"/>
+              <w:jc w:val="both"/>
+              <w:rPr>
+                <w:color w:val="333333"/>
+                <w:sz w:val="27"/>
+                <w:szCs w:val="27"/>
+              </w:rPr>
+            </w:pPr>
+            <w:r>
+              <w:rPr>
+                <w:color w:val="333333"/>
+                <w:sz w:val="27"/>
+                <w:szCs w:val="27"/>
+              </w:rPr>
+              <w:t xml:space="preserve">- </w:t>
+            </w:r>
+            <w:r>
+              <w:rPr>
+                <w:color w:val="333333"/>
+                <w:sz w:val="27"/>
+                <w:szCs w:val="27"/>
+              </w:rPr>
+              <w:t>the song selector shows the same number of times each has been played</w:t>
+            </w:r>
+          </w:p>
+        </w:tc>
+      </w:tr>
+    </w:tbl>
+    <w:p/>
+    <w:p>
+      <w:pPr>
+        <w:ind w:left="1584" w:right="1584"/>
+        <w:jc w:val="center"/>
       </w:pPr>
     </w:p>
     <w:p>
@@ -3896,7 +5052,7 @@
 </file>
 
 <file path=customXml/itemProps1.xml><?xml version="1.0" encoding="utf-8"?>
-<ds:datastoreItem xmlns:ds="http://schemas.openxmlformats.org/officeDocument/2006/customXml" ds:itemID="{F641F46E-3FA3-4DFD-9FDC-C77A553BDC67}">
+<ds:datastoreItem xmlns:ds="http://schemas.openxmlformats.org/officeDocument/2006/customXml" ds:itemID="{A1453F50-CFDD-49F3-B395-2719AD561B54}">
   <ds:schemaRefs>
     <ds:schemaRef ds:uri="http://schemas.openxmlformats.org/officeDocument/2006/bibliography"/>
   </ds:schemaRefs>

</xml_diff>